<commit_message>
doc ready to use
</commit_message>
<xml_diff>
--- a/Documentation/Dossier de projet Jonatan PERRET.docx
+++ b/Documentation/Dossier de projet Jonatan PERRET.docx
@@ -80,14 +80,7 @@
                 <w:rFonts w:ascii="Impact" w:hAnsi="Impact"/>
                 <w:sz w:val="96"/>
               </w:rPr>
-              <w:t>Projet X</w:t>
-            </w:r>
-            <w:r>
-              <w:rPr>
-                <w:rFonts w:ascii="Impact" w:hAnsi="Impact"/>
-                <w:sz w:val="96"/>
-              </w:rPr>
-              <w:t>YZ</w:t>
+              <w:t>FitFocus</w:t>
             </w:r>
           </w:p>
         </w:tc>
@@ -2905,31 +2898,7 @@
           <w:szCs w:val="14"/>
           <w:lang w:eastAsia="fr-FR"/>
         </w:rPr>
-        <w:t xml:space="preserve"> carte de site, maquettes papier, story </w:t>
-      </w:r>
-      <w:proofErr w:type="spellStart"/>
-      <w:r>
-        <w:rPr>
-          <w:rFonts w:ascii="Arial" w:hAnsi="Arial"/>
-          <w:i/>
-          <w:iCs/>
-          <w:sz w:val="24"/>
-          <w:szCs w:val="14"/>
-          <w:lang w:eastAsia="fr-FR"/>
-        </w:rPr>
-        <w:t>board</w:t>
-      </w:r>
-      <w:proofErr w:type="spellEnd"/>
-      <w:r>
-        <w:rPr>
-          <w:rFonts w:ascii="Arial" w:hAnsi="Arial"/>
-          <w:i/>
-          <w:iCs/>
-          <w:sz w:val="24"/>
-          <w:szCs w:val="14"/>
-          <w:lang w:eastAsia="fr-FR"/>
-        </w:rPr>
-        <w:t xml:space="preserve"> préliminaire, …</w:t>
+        <w:t xml:space="preserve"> carte de site, maquettes papier, story board préliminaire, …</w:t>
       </w:r>
     </w:p>
     <w:p>
@@ -5320,19 +5289,11 @@
         </w:rPr>
         <w:t xml:space="preserve">Pdf on </w:t>
       </w:r>
-      <w:proofErr w:type="spellStart"/>
       <w:r>
         <w:rPr>
           <w:lang w:val="en-US"/>
         </w:rPr>
-        <w:t>tesing</w:t>
-      </w:r>
-      <w:proofErr w:type="spellEnd"/>
-      <w:r>
-        <w:rPr>
-          <w:lang w:val="en-US"/>
-        </w:rPr>
-        <w:t xml:space="preserve"> in swift : </w:t>
+        <w:t xml:space="preserve">tesing in swift : </w:t>
       </w:r>
       <w:r>
         <w:rPr>
@@ -5698,8 +5659,12 @@
       </w:pPr>
     </w:p>
     <w:sectPr>
-      <w:headerReference w:type="default" r:id="rId7"/>
-      <w:footerReference w:type="default" r:id="rId8"/>
+      <w:headerReference w:type="even" r:id="rId8"/>
+      <w:headerReference w:type="default" r:id="rId9"/>
+      <w:footerReference w:type="even" r:id="rId10"/>
+      <w:footerReference w:type="default" r:id="rId11"/>
+      <w:headerReference w:type="first" r:id="rId12"/>
+      <w:footerReference w:type="first" r:id="rId13"/>
       <w:pgSz w:w="11906" w:h="16838" w:code="9"/>
       <w:pgMar w:top="1418" w:right="1418" w:bottom="1418" w:left="1418" w:header="720" w:footer="720" w:gutter="0"/>
       <w:cols w:space="720"/>
@@ -5733,29 +5698,81 @@
   <w:p>
     <w:pPr>
       <w:pStyle w:val="Footer"/>
+    </w:pPr>
+  </w:p>
+</w:ftr>
+</file>
+
+<file path=word/footer2.xml><?xml version="1.0" encoding="utf-8"?>
+<w:ftr xmlns:wpc="http://schemas.microsoft.com/office/word/2010/wordprocessingCanvas" xmlns:cx="http://schemas.microsoft.com/office/drawing/2014/chartex" xmlns:cx1="http://schemas.microsoft.com/office/drawing/2015/9/8/chartex" xmlns:cx2="http://schemas.microsoft.com/office/drawing/2015/10/21/chartex" xmlns:cx3="http://schemas.microsoft.com/office/drawing/2016/5/9/chartex" xmlns:cx4="http://schemas.microsoft.com/office/drawing/2016/5/10/chartex" xmlns:cx5="http://schemas.microsoft.com/office/drawing/2016/5/11/chartex" xmlns:cx6="http://schemas.microsoft.com/office/drawing/2016/5/12/chartex" xmlns:cx7="http://schemas.microsoft.com/office/drawing/2016/5/13/chartex" xmlns:cx8="http://schemas.microsoft.com/office/drawing/2016/5/14/chartex" xmlns:mc="http://schemas.openxmlformats.org/markup-compatibility/2006" xmlns:aink="http://schemas.microsoft.com/office/drawing/2016/ink" xmlns:am3d="http://schemas.microsoft.com/office/drawing/2017/model3d" xmlns:o="urn:schemas-microsoft-com:office:office" xmlns:oel="http://schemas.microsoft.com/office/2019/extlst" xmlns:r="http://schemas.openxmlformats.org/officeDocument/2006/relationships" xmlns:m="http://schemas.openxmlformats.org/officeDocument/2006/math" xmlns:v="urn:schemas-microsoft-com:vml" xmlns:wp14="http://schemas.microsoft.com/office/word/2010/wordprocessingDrawing" xmlns:wp="http://schemas.openxmlformats.org/drawingml/2006/wordprocessingDrawing" xmlns:w10="urn:schemas-microsoft-com:office:word" xmlns:w="http://schemas.openxmlformats.org/wordprocessingml/2006/main" xmlns:w14="http://schemas.microsoft.com/office/word/2010/wordml" xmlns:w15="http://schemas.microsoft.com/office/word/2012/wordml" xmlns:w16cex="http://schemas.microsoft.com/office/word/2018/wordml/cex" xmlns:w16cid="http://schemas.microsoft.com/office/word/2016/wordml/cid" xmlns:w16="http://schemas.microsoft.com/office/word/2018/wordml" xmlns:w16sdtdh="http://schemas.microsoft.com/office/word/2020/wordml/sdtdatahash" xmlns:w16se="http://schemas.microsoft.com/office/word/2015/wordml/symex" xmlns:wpg="http://schemas.microsoft.com/office/word/2010/wordprocessingGroup" xmlns:wpi="http://schemas.microsoft.com/office/word/2010/wordprocessingInk" xmlns:wne="http://schemas.microsoft.com/office/word/2006/wordml" xmlns:wps="http://schemas.microsoft.com/office/word/2010/wordprocessingShape" mc:Ignorable="w14 w15 w16se w16cid w16 w16cex w16sdtdh wp14">
+  <w:p>
+    <w:pPr>
+      <w:pStyle w:val="Footer"/>
       <w:pBdr>
         <w:top w:val="single" w:sz="4" w:space="1" w:color="auto"/>
       </w:pBdr>
+      <w:jc w:val="right"/>
       <w:rPr>
         <w:sz w:val="16"/>
         <w:szCs w:val="16"/>
       </w:rPr>
     </w:pPr>
-    <w:proofErr w:type="gramStart"/>
     <w:r>
       <w:rPr>
         <w:sz w:val="16"/>
         <w:szCs w:val="16"/>
       </w:rPr>
-      <w:t>i</w:t>
+      <w:t>Sainte-Croix</w:t>
     </w:r>
-    <w:proofErr w:type="gramEnd"/>
     <w:r>
       <w:rPr>
         <w:sz w:val="16"/>
         <w:szCs w:val="16"/>
       </w:rPr>
-      <w:t>-CQ VD Octobre 2010</w:t>
+      <w:t xml:space="preserve"> VD</w:t>
+    </w:r>
+    <w:r>
+      <w:rPr>
+        <w:sz w:val="16"/>
+        <w:szCs w:val="16"/>
+      </w:rPr>
+      <w:t xml:space="preserve"> </w:t>
+    </w:r>
+    <w:r>
+      <w:rPr>
+        <w:sz w:val="16"/>
+        <w:szCs w:val="16"/>
+      </w:rPr>
+      <w:fldChar w:fldCharType="begin"/>
+    </w:r>
+    <w:r>
+      <w:rPr>
+        <w:sz w:val="16"/>
+        <w:szCs w:val="16"/>
+      </w:rPr>
+      <w:instrText xml:space="preserve"> CREATEDATE  \* MERGEFORMAT </w:instrText>
+    </w:r>
+    <w:r>
+      <w:rPr>
+        <w:sz w:val="16"/>
+        <w:szCs w:val="16"/>
+      </w:rPr>
+      <w:fldChar w:fldCharType="separate"/>
+    </w:r>
+    <w:r>
+      <w:rPr>
+        <w:noProof/>
+        <w:sz w:val="16"/>
+        <w:szCs w:val="16"/>
+      </w:rPr>
+      <w:t>03/02/2023</w:t>
+    </w:r>
+    <w:r>
+      <w:rPr>
+        <w:sz w:val="16"/>
+        <w:szCs w:val="16"/>
+      </w:rPr>
+      <w:fldChar w:fldCharType="end"/>
     </w:r>
     <w:r>
       <w:rPr>
@@ -5817,32 +5834,54 @@
         <w:sz w:val="16"/>
         <w:szCs w:val="16"/>
       </w:rPr>
-      <w:t xml:space="preserve">Dernière </w:t>
+      <w:t>Dernière modif :</w:t>
     </w:r>
-    <w:proofErr w:type="spellStart"/>
     <w:r>
       <w:rPr>
         <w:sz w:val="16"/>
         <w:szCs w:val="16"/>
       </w:rPr>
-      <w:t>modif</w:t>
+      <w:fldChar w:fldCharType="begin"/>
     </w:r>
-    <w:proofErr w:type="spellEnd"/>
     <w:r>
       <w:rPr>
         <w:sz w:val="16"/>
         <w:szCs w:val="16"/>
       </w:rPr>
-      <w:t> : 02.12.2010</w:t>
+      <w:instrText xml:space="preserve"> SAVEDATE  \* MERGEFORMAT </w:instrText>
     </w:r>
     <w:r>
       <w:rPr>
-        <w:rStyle w:val="PageNumber"/>
         <w:sz w:val="16"/>
         <w:szCs w:val="16"/>
       </w:rPr>
-      <w:tab/>
+      <w:fldChar w:fldCharType="separate"/>
     </w:r>
+    <w:r>
+      <w:rPr>
+        <w:noProof/>
+        <w:sz w:val="16"/>
+        <w:szCs w:val="16"/>
+      </w:rPr>
+      <w:t>10/02/2023</w:t>
+    </w:r>
+    <w:r>
+      <w:rPr>
+        <w:sz w:val="16"/>
+        <w:szCs w:val="16"/>
+      </w:rPr>
+      <w:fldChar w:fldCharType="end"/>
+    </w:r>
+  </w:p>
+</w:ftr>
+</file>
+
+<file path=word/footer3.xml><?xml version="1.0" encoding="utf-8"?>
+<w:ftr xmlns:wpc="http://schemas.microsoft.com/office/word/2010/wordprocessingCanvas" xmlns:cx="http://schemas.microsoft.com/office/drawing/2014/chartex" xmlns:cx1="http://schemas.microsoft.com/office/drawing/2015/9/8/chartex" xmlns:cx2="http://schemas.microsoft.com/office/drawing/2015/10/21/chartex" xmlns:cx3="http://schemas.microsoft.com/office/drawing/2016/5/9/chartex" xmlns:cx4="http://schemas.microsoft.com/office/drawing/2016/5/10/chartex" xmlns:cx5="http://schemas.microsoft.com/office/drawing/2016/5/11/chartex" xmlns:cx6="http://schemas.microsoft.com/office/drawing/2016/5/12/chartex" xmlns:cx7="http://schemas.microsoft.com/office/drawing/2016/5/13/chartex" xmlns:cx8="http://schemas.microsoft.com/office/drawing/2016/5/14/chartex" xmlns:mc="http://schemas.openxmlformats.org/markup-compatibility/2006" xmlns:aink="http://schemas.microsoft.com/office/drawing/2016/ink" xmlns:am3d="http://schemas.microsoft.com/office/drawing/2017/model3d" xmlns:o="urn:schemas-microsoft-com:office:office" xmlns:oel="http://schemas.microsoft.com/office/2019/extlst" xmlns:r="http://schemas.openxmlformats.org/officeDocument/2006/relationships" xmlns:m="http://schemas.openxmlformats.org/officeDocument/2006/math" xmlns:v="urn:schemas-microsoft-com:vml" xmlns:wp14="http://schemas.microsoft.com/office/word/2010/wordprocessingDrawing" xmlns:wp="http://schemas.openxmlformats.org/drawingml/2006/wordprocessingDrawing" xmlns:w10="urn:schemas-microsoft-com:office:word" xmlns:w="http://schemas.openxmlformats.org/wordprocessingml/2006/main" xmlns:w14="http://schemas.microsoft.com/office/word/2010/wordml" xmlns:w15="http://schemas.microsoft.com/office/word/2012/wordml" xmlns:w16cex="http://schemas.microsoft.com/office/word/2018/wordml/cex" xmlns:w16cid="http://schemas.microsoft.com/office/word/2016/wordml/cid" xmlns:w16="http://schemas.microsoft.com/office/word/2018/wordml" xmlns:w16sdtdh="http://schemas.microsoft.com/office/word/2020/wordml/sdtdatahash" xmlns:w16se="http://schemas.microsoft.com/office/word/2015/wordml/symex" xmlns:wpg="http://schemas.microsoft.com/office/word/2010/wordprocessingGroup" xmlns:wpi="http://schemas.microsoft.com/office/word/2010/wordprocessingInk" xmlns:wne="http://schemas.microsoft.com/office/word/2006/wordml" xmlns:wps="http://schemas.microsoft.com/office/word/2010/wordprocessingShape" mc:Ignorable="w14 w15 w16se w16cid w16 w16cex w16sdtdh wp14">
+  <w:p>
+    <w:pPr>
+      <w:pStyle w:val="Footer"/>
+    </w:pPr>
   </w:p>
 </w:ftr>
 </file>
@@ -5867,6 +5906,16 @@
 </file>
 
 <file path=word/header1.xml><?xml version="1.0" encoding="utf-8"?>
+<w:hdr xmlns:wpc="http://schemas.microsoft.com/office/word/2010/wordprocessingCanvas" xmlns:cx="http://schemas.microsoft.com/office/drawing/2014/chartex" xmlns:cx1="http://schemas.microsoft.com/office/drawing/2015/9/8/chartex" xmlns:cx2="http://schemas.microsoft.com/office/drawing/2015/10/21/chartex" xmlns:cx3="http://schemas.microsoft.com/office/drawing/2016/5/9/chartex" xmlns:cx4="http://schemas.microsoft.com/office/drawing/2016/5/10/chartex" xmlns:cx5="http://schemas.microsoft.com/office/drawing/2016/5/11/chartex" xmlns:cx6="http://schemas.microsoft.com/office/drawing/2016/5/12/chartex" xmlns:cx7="http://schemas.microsoft.com/office/drawing/2016/5/13/chartex" xmlns:cx8="http://schemas.microsoft.com/office/drawing/2016/5/14/chartex" xmlns:mc="http://schemas.openxmlformats.org/markup-compatibility/2006" xmlns:aink="http://schemas.microsoft.com/office/drawing/2016/ink" xmlns:am3d="http://schemas.microsoft.com/office/drawing/2017/model3d" xmlns:o="urn:schemas-microsoft-com:office:office" xmlns:oel="http://schemas.microsoft.com/office/2019/extlst" xmlns:r="http://schemas.openxmlformats.org/officeDocument/2006/relationships" xmlns:m="http://schemas.openxmlformats.org/officeDocument/2006/math" xmlns:v="urn:schemas-microsoft-com:vml" xmlns:wp14="http://schemas.microsoft.com/office/word/2010/wordprocessingDrawing" xmlns:wp="http://schemas.openxmlformats.org/drawingml/2006/wordprocessingDrawing" xmlns:w10="urn:schemas-microsoft-com:office:word" xmlns:w="http://schemas.openxmlformats.org/wordprocessingml/2006/main" xmlns:w14="http://schemas.microsoft.com/office/word/2010/wordml" xmlns:w15="http://schemas.microsoft.com/office/word/2012/wordml" xmlns:w16cex="http://schemas.microsoft.com/office/word/2018/wordml/cex" xmlns:w16cid="http://schemas.microsoft.com/office/word/2016/wordml/cid" xmlns:w16="http://schemas.microsoft.com/office/word/2018/wordml" xmlns:w16sdtdh="http://schemas.microsoft.com/office/word/2020/wordml/sdtdatahash" xmlns:w16se="http://schemas.microsoft.com/office/word/2015/wordml/symex" xmlns:wpg="http://schemas.microsoft.com/office/word/2010/wordprocessingGroup" xmlns:wpi="http://schemas.microsoft.com/office/word/2010/wordprocessingInk" xmlns:wne="http://schemas.microsoft.com/office/word/2006/wordml" xmlns:wps="http://schemas.microsoft.com/office/word/2010/wordprocessingShape" mc:Ignorable="w14 w15 w16se w16cid w16 w16cex w16sdtdh wp14">
+  <w:p>
+    <w:pPr>
+      <w:pStyle w:val="Header"/>
+    </w:pPr>
+  </w:p>
+</w:hdr>
+</file>
+
+<file path=word/header2.xml><?xml version="1.0" encoding="utf-8"?>
 <w:hdr xmlns:wpc="http://schemas.microsoft.com/office/word/2010/wordprocessingCanvas" xmlns:cx="http://schemas.microsoft.com/office/drawing/2014/chartex" xmlns:cx1="http://schemas.microsoft.com/office/drawing/2015/9/8/chartex" xmlns:cx2="http://schemas.microsoft.com/office/drawing/2015/10/21/chartex" xmlns:cx3="http://schemas.microsoft.com/office/drawing/2016/5/9/chartex" xmlns:cx4="http://schemas.microsoft.com/office/drawing/2016/5/10/chartex" xmlns:cx5="http://schemas.microsoft.com/office/drawing/2016/5/11/chartex" xmlns:cx6="http://schemas.microsoft.com/office/drawing/2016/5/12/chartex" xmlns:cx7="http://schemas.microsoft.com/office/drawing/2016/5/13/chartex" xmlns:cx8="http://schemas.microsoft.com/office/drawing/2016/5/14/chartex" xmlns:mc="http://schemas.openxmlformats.org/markup-compatibility/2006" xmlns:aink="http://schemas.microsoft.com/office/drawing/2016/ink" xmlns:am3d="http://schemas.microsoft.com/office/drawing/2017/model3d" xmlns:o="urn:schemas-microsoft-com:office:office" xmlns:oel="http://schemas.microsoft.com/office/2019/extlst" xmlns:r="http://schemas.openxmlformats.org/officeDocument/2006/relationships" xmlns:m="http://schemas.openxmlformats.org/officeDocument/2006/math" xmlns:v="urn:schemas-microsoft-com:vml" xmlns:wp14="http://schemas.microsoft.com/office/word/2010/wordprocessingDrawing" xmlns:wp="http://schemas.openxmlformats.org/drawingml/2006/wordprocessingDrawing" xmlns:w10="urn:schemas-microsoft-com:office:word" xmlns:w="http://schemas.openxmlformats.org/wordprocessingml/2006/main" xmlns:w14="http://schemas.microsoft.com/office/word/2010/wordml" xmlns:w15="http://schemas.microsoft.com/office/word/2012/wordml" xmlns:w16cex="http://schemas.microsoft.com/office/word/2018/wordml/cex" xmlns:w16cid="http://schemas.microsoft.com/office/word/2016/wordml/cid" xmlns:w16="http://schemas.microsoft.com/office/word/2018/wordml" xmlns:w16sdtdh="http://schemas.microsoft.com/office/word/2020/wordml/sdtdatahash" xmlns:w16se="http://schemas.microsoft.com/office/word/2015/wordml/symex" xmlns:wpg="http://schemas.microsoft.com/office/word/2010/wordprocessingGroup" xmlns:wpi="http://schemas.microsoft.com/office/word/2010/wordprocessingInk" xmlns:wne="http://schemas.microsoft.com/office/word/2006/wordml" xmlns:wps="http://schemas.microsoft.com/office/word/2010/wordprocessingShape" mc:Ignorable="w14 w15 w16se w16cid w16 w16cex w16sdtdh wp14">
   <w:p>
     <w:pPr>
@@ -5935,6 +5984,16 @@
     </w:pPr>
   </w:p>
   <w:p/>
+</w:hdr>
+</file>
+
+<file path=word/header3.xml><?xml version="1.0" encoding="utf-8"?>
+<w:hdr xmlns:wpc="http://schemas.microsoft.com/office/word/2010/wordprocessingCanvas" xmlns:cx="http://schemas.microsoft.com/office/drawing/2014/chartex" xmlns:cx1="http://schemas.microsoft.com/office/drawing/2015/9/8/chartex" xmlns:cx2="http://schemas.microsoft.com/office/drawing/2015/10/21/chartex" xmlns:cx3="http://schemas.microsoft.com/office/drawing/2016/5/9/chartex" xmlns:cx4="http://schemas.microsoft.com/office/drawing/2016/5/10/chartex" xmlns:cx5="http://schemas.microsoft.com/office/drawing/2016/5/11/chartex" xmlns:cx6="http://schemas.microsoft.com/office/drawing/2016/5/12/chartex" xmlns:cx7="http://schemas.microsoft.com/office/drawing/2016/5/13/chartex" xmlns:cx8="http://schemas.microsoft.com/office/drawing/2016/5/14/chartex" xmlns:mc="http://schemas.openxmlformats.org/markup-compatibility/2006" xmlns:aink="http://schemas.microsoft.com/office/drawing/2016/ink" xmlns:am3d="http://schemas.microsoft.com/office/drawing/2017/model3d" xmlns:o="urn:schemas-microsoft-com:office:office" xmlns:oel="http://schemas.microsoft.com/office/2019/extlst" xmlns:r="http://schemas.openxmlformats.org/officeDocument/2006/relationships" xmlns:m="http://schemas.openxmlformats.org/officeDocument/2006/math" xmlns:v="urn:schemas-microsoft-com:vml" xmlns:wp14="http://schemas.microsoft.com/office/word/2010/wordprocessingDrawing" xmlns:wp="http://schemas.openxmlformats.org/drawingml/2006/wordprocessingDrawing" xmlns:w10="urn:schemas-microsoft-com:office:word" xmlns:w="http://schemas.openxmlformats.org/wordprocessingml/2006/main" xmlns:w14="http://schemas.microsoft.com/office/word/2010/wordml" xmlns:w15="http://schemas.microsoft.com/office/word/2012/wordml" xmlns:w16cex="http://schemas.microsoft.com/office/word/2018/wordml/cex" xmlns:w16cid="http://schemas.microsoft.com/office/word/2016/wordml/cid" xmlns:w16="http://schemas.microsoft.com/office/word/2018/wordml" xmlns:w16sdtdh="http://schemas.microsoft.com/office/word/2020/wordml/sdtdatahash" xmlns:w16se="http://schemas.microsoft.com/office/word/2015/wordml/symex" xmlns:wpg="http://schemas.microsoft.com/office/word/2010/wordprocessingGroup" xmlns:wpi="http://schemas.microsoft.com/office/word/2010/wordprocessingInk" xmlns:wne="http://schemas.microsoft.com/office/word/2006/wordml" xmlns:wps="http://schemas.microsoft.com/office/word/2010/wordprocessingShape" mc:Ignorable="w14 w15 w16se w16cid w16 w16cex w16sdtdh wp14">
+  <w:p>
+    <w:pPr>
+      <w:pStyle w:val="Header"/>
+    </w:pPr>
+  </w:p>
 </w:hdr>
 </file>
 
@@ -7694,6 +7753,7 @@
     <w:lsdException w:name="Strong" w:qFormat="1"/>
     <w:lsdException w:name="Emphasis" w:qFormat="1"/>
     <w:lsdException w:name="HTML Variable" w:semiHidden="1" w:unhideWhenUsed="1"/>
+    <w:lsdException w:name="Normal Table" w:semiHidden="1" w:unhideWhenUsed="1"/>
     <w:lsdException w:name="Outline List 3" w:semiHidden="1" w:unhideWhenUsed="1"/>
     <w:lsdException w:name="Table Simple 1" w:semiHidden="1" w:unhideWhenUsed="1"/>
     <w:lsdException w:name="Table Simple 2" w:semiHidden="1" w:unhideWhenUsed="1"/>
@@ -7736,7 +7796,9 @@
     <w:lsdException w:name="Table Subtle 2" w:semiHidden="1" w:unhideWhenUsed="1"/>
     <w:lsdException w:name="Table Web 1" w:semiHidden="1" w:unhideWhenUsed="1"/>
     <w:lsdException w:name="Table Web 2" w:semiHidden="1" w:unhideWhenUsed="1"/>
+    <w:lsdException w:name="Table Web 3" w:semiHidden="1" w:unhideWhenUsed="1"/>
     <w:lsdException w:name="Balloon Text" w:semiHidden="1" w:unhideWhenUsed="1"/>
+    <w:lsdException w:name="Table Theme" w:semiHidden="1" w:unhideWhenUsed="1"/>
     <w:lsdException w:name="Placeholder Text" w:semiHidden="1" w:uiPriority="99"/>
     <w:lsdException w:name="No Spacing" w:uiPriority="1" w:qFormat="1"/>
     <w:lsdException w:name="Light Shading" w:uiPriority="60"/>
@@ -8775,4 +8837,16 @@
     </a:ext>
   </a:extLst>
 </a:theme>
+</file>
+
+<file path=customXml/item1.xml><?xml version="1.0" encoding="utf-8"?>
+<b:Sources xmlns:b="http://schemas.openxmlformats.org/officeDocument/2006/bibliography" xmlns="http://schemas.openxmlformats.org/officeDocument/2006/bibliography" SelectedStyle="/APASixthEditionOfficeOnline.xsl" StyleName="APA" Version="6"/>
+</file>
+
+<file path=customXml/itemProps1.xml><?xml version="1.0" encoding="utf-8"?>
+<ds:datastoreItem xmlns:ds="http://schemas.openxmlformats.org/officeDocument/2006/customXml" ds:itemID="{224125D1-307A-1848-A2DC-30F2CCB11000}">
+  <ds:schemaRefs>
+    <ds:schemaRef ds:uri="http://schemas.openxmlformats.org/officeDocument/2006/bibliography"/>
+  </ds:schemaRefs>
+</ds:datastoreItem>
 </file>
</xml_diff>